<commit_message>
docs: sample_contract_api.docx has been updated
</commit_message>
<xml_diff>
--- a/logic/data/sample_contract_api.docx
+++ b/logic/data/sample_contract_api.docx
@@ -1824,7 +1824,31 @@
           <w:szCs w:val="22"/>
         </w:rPr>
         <w:lastRenderedPageBreak/>
-        <w:t>3.8. Первый авансовый платеж за первый год обучения производится Заказчиком в размере не менее 55% Годовой цены услуги до 15 августа текущего года, в отличие от общего порядка, предусмотренного пунктом 3.7 настоящего Договора.</w:t>
+        <w:t xml:space="preserve">3.8. Первый авансовый платеж за первый год обучения производится Заказчиком в размере не менее 55% Годовой цены услуги до </w:t>
+      </w:r>
+      <w:r>
+        <w:rPr>
+          <w:color w:val="000000"/>
+          <w:sz w:val="22"/>
+          <w:szCs w:val="22"/>
+        </w:rPr>
+        <w:t>2</w:t>
+      </w:r>
+      <w:r>
+        <w:rPr>
+          <w:color w:val="000000"/>
+          <w:sz w:val="22"/>
+          <w:szCs w:val="22"/>
+        </w:rPr>
+        <w:t>8</w:t>
+      </w:r>
+      <w:r>
+        <w:rPr>
+          <w:color w:val="000000"/>
+          <w:sz w:val="22"/>
+          <w:szCs w:val="22"/>
+        </w:rPr>
+        <w:t xml:space="preserve"> августа текущего года, в отличие от общего порядка, предусмотренного пунктом 3.7 настоящего Договора.</w:t>
       </w:r>
     </w:p>
     <w:p>

</xml_diff>